<commit_message>
mises a joursl les docs
</commit_message>
<xml_diff>
--- a/docs/Journal de bord.docx
+++ b/docs/Journal de bord.docx
@@ -248,6 +248,7 @@
                                     <w:calendar w:val="gregorian"/>
                                   </w:date>
                                 </w:sdtPr>
+                                <w:sdtEndPr/>
                                 <w:sdtContent>
                                   <w:p>
                                     <w:pPr>
@@ -294,6 +295,7 @@
                                     <w:dataBinding w:prefixMappings="xmlns:ns0='http://schemas.openxmlformats.org/officeDocument/2006/extended-properties' " w:xpath="/ns0:Properties[1]/ns0:Company[1]" w:storeItemID="{6668398D-A668-4E3E-A5EB-62B293D839F1}"/>
                                     <w:text/>
                                   </w:sdtPr>
+                                  <w:sdtEndPr/>
                                   <w:sdtContent>
                                     <w:r>
                                       <w:rPr>
@@ -324,6 +326,7 @@
                                     <w:dataBinding w:prefixMappings="xmlns:ns0='http://schemas.microsoft.com/office/2006/coverPageProps' " w:xpath="/ns0:CoverPageProperties[1]/ns0:CompanyAddress[1]" w:storeItemID="{55AF091B-3C7A-41E3-B477-F2FDAA23CFDA}"/>
                                     <w:text/>
                                   </w:sdtPr>
+                                  <w:sdtEndPr/>
                                   <w:sdtContent>
                                     <w:r>
                                       <w:rPr>
@@ -382,6 +385,7 @@
                               <w:calendar w:val="gregorian"/>
                             </w:date>
                           </w:sdtPr>
+                          <w:sdtEndPr/>
                           <w:sdtContent>
                             <w:p>
                               <w:pPr>
@@ -428,6 +432,7 @@
                               <w:dataBinding w:prefixMappings="xmlns:ns0='http://schemas.openxmlformats.org/officeDocument/2006/extended-properties' " w:xpath="/ns0:Properties[1]/ns0:Company[1]" w:storeItemID="{6668398D-A668-4E3E-A5EB-62B293D839F1}"/>
                               <w:text/>
                             </w:sdtPr>
+                            <w:sdtEndPr/>
                             <w:sdtContent>
                               <w:r>
                                 <w:rPr>
@@ -458,6 +463,7 @@
                               <w:dataBinding w:prefixMappings="xmlns:ns0='http://schemas.microsoft.com/office/2006/coverPageProps' " w:xpath="/ns0:CoverPageProperties[1]/ns0:CompanyAddress[1]" w:storeItemID="{55AF091B-3C7A-41E3-B477-F2FDAA23CFDA}"/>
                               <w:text/>
                             </w:sdtPr>
+                            <w:sdtEndPr/>
                             <w:sdtContent>
                               <w:r>
                                 <w:rPr>
@@ -752,13 +758,7 @@
               <w:rPr>
                 <w:lang w:val="fr-FR"/>
               </w:rPr>
-              <w:t>30</w:t>
-            </w:r>
-            <w:r>
-              <w:rPr>
-                <w:lang w:val="fr-FR"/>
-              </w:rPr>
-              <w:t>/01/2023</w:t>
+              <w:t>30/01/2023</w:t>
             </w:r>
           </w:p>
         </w:tc>
@@ -778,13 +778,7 @@
               <w:rPr>
                 <w:lang w:val="fr-FR"/>
               </w:rPr>
-              <w:t xml:space="preserve">8 : </w:t>
-            </w:r>
-            <w:r>
-              <w:rPr>
-                <w:lang w:val="fr-FR"/>
-              </w:rPr>
-              <w:t>05</w:t>
+              <w:t>8 : 05</w:t>
             </w:r>
           </w:p>
         </w:tc>
@@ -802,6 +796,12 @@
               <w:rPr>
                 <w:lang w:val="fr-FR"/>
               </w:rPr>
+              <w:t xml:space="preserve">Rodrigo - </w:t>
+            </w:r>
+            <w:r>
+              <w:rPr>
+                <w:lang w:val="fr-FR"/>
+              </w:rPr>
               <w:t>Conception du cahier d</w:t>
             </w:r>
             <w:r>
@@ -809,6 +809,25 @@
                 <w:lang w:val="fr-FR"/>
               </w:rPr>
               <w:t>es charges</w:t>
+            </w:r>
+          </w:p>
+          <w:p>
+            <w:pPr>
+              <w:rPr>
+                <w:lang w:val="fr-FR"/>
+              </w:rPr>
+            </w:pPr>
+            <w:r>
+              <w:rPr>
+                <w:lang w:val="fr-FR"/>
+              </w:rPr>
+              <w:t>Flavio</w:t>
+            </w:r>
+            <w:r>
+              <w:rPr>
+                <w:lang w:val="fr-FR"/>
+              </w:rPr>
+              <w:t xml:space="preserve"> - Conception du trello et modification       Readme</w:t>
             </w:r>
           </w:p>
         </w:tc>
@@ -819,11 +838,9 @@
             <w:tcW w:w="4531" w:type="dxa"/>
           </w:tcPr>
           <w:p>
-            <w:pPr>
-              <w:rPr>
-                <w:lang w:val="fr-FR"/>
-              </w:rPr>
-            </w:pPr>
+            <w:r>
+              <w:t>11 :00</w:t>
+            </w:r>
           </w:p>
         </w:tc>
         <w:tc>
@@ -836,6 +853,12 @@
                 <w:lang w:val="fr-FR"/>
               </w:rPr>
             </w:pPr>
+            <w:r>
+              <w:rPr>
+                <w:lang w:val="fr-FR"/>
+              </w:rPr>
+              <w:t>Rodrigo/Flavio – Conception des maquettes des pages du site</w:t>
+            </w:r>
           </w:p>
         </w:tc>
       </w:tr>

</xml_diff>

<commit_message>
mise a jour des docs
</commit_message>
<xml_diff>
--- a/docs/Journal de bord.docx
+++ b/docs/Journal de bord.docx
@@ -858,11 +858,6 @@
             </w:r>
           </w:p>
           <w:p>
-            <w:pPr>
-              <w:rPr>
-                <w:lang w:val="fr-FR"/>
-              </w:rPr>
-            </w:pPr>
             <w:r>
               <w:rPr>
                 <w:lang w:val="fr-FR"/>
@@ -873,30 +868,8 @@
               <w:rPr>
                 <w:lang w:val="fr-FR"/>
               </w:rPr>
-              <w:t xml:space="preserve"> - Conception du </w:t>
+              <w:t xml:space="preserve"> - Conception du trello et modification       Readme</w:t>
             </w:r>
-            <w:proofErr w:type="spellStart"/>
-            <w:r>
-              <w:rPr>
-                <w:lang w:val="fr-FR"/>
-              </w:rPr>
-              <w:t>trello</w:t>
-            </w:r>
-            <w:proofErr w:type="spellEnd"/>
-            <w:r>
-              <w:rPr>
-                <w:lang w:val="fr-FR"/>
-              </w:rPr>
-              <w:t xml:space="preserve"> et modification       </w:t>
-            </w:r>
-            <w:proofErr w:type="spellStart"/>
-            <w:r>
-              <w:rPr>
-                <w:lang w:val="fr-FR"/>
-              </w:rPr>
-              <w:t>Readme</w:t>
-            </w:r>
-            <w:proofErr w:type="spellEnd"/>
           </w:p>
         </w:tc>
       </w:tr>
@@ -977,25 +950,7 @@
               <w:rPr>
                 <w:lang w:val="fr-FR"/>
               </w:rPr>
-              <w:t>06</w:t>
-            </w:r>
-            <w:r>
-              <w:rPr>
-                <w:lang w:val="fr-FR"/>
-              </w:rPr>
-              <w:t>/0</w:t>
-            </w:r>
-            <w:r>
-              <w:rPr>
-                <w:lang w:val="fr-FR"/>
-              </w:rPr>
-              <w:t>2</w:t>
-            </w:r>
-            <w:r>
-              <w:rPr>
-                <w:lang w:val="fr-FR"/>
-              </w:rPr>
-              <w:t>/2023</w:t>
+              <w:t>06/02/2023</w:t>
             </w:r>
           </w:p>
         </w:tc>
@@ -1019,30 +974,8 @@
               <w:rPr>
                 <w:lang w:val="fr-FR"/>
               </w:rPr>
-              <w:t xml:space="preserve">On a comme objectif terminer les maquettes, le cahier des charges et faire le </w:t>
+              <w:t>On a comme objectif terminer les maquettes, le cahier des charges et faire le product backlog</w:t>
             </w:r>
-            <w:proofErr w:type="spellStart"/>
-            <w:r>
-              <w:rPr>
-                <w:lang w:val="fr-FR"/>
-              </w:rPr>
-              <w:t>product</w:t>
-            </w:r>
-            <w:proofErr w:type="spellEnd"/>
-            <w:r>
-              <w:rPr>
-                <w:lang w:val="fr-FR"/>
-              </w:rPr>
-              <w:t xml:space="preserve"> </w:t>
-            </w:r>
-            <w:proofErr w:type="spellStart"/>
-            <w:r>
-              <w:rPr>
-                <w:lang w:val="fr-FR"/>
-              </w:rPr>
-              <w:t>backlog</w:t>
-            </w:r>
-            <w:proofErr w:type="spellEnd"/>
           </w:p>
         </w:tc>
       </w:tr>

</xml_diff>

<commit_message>
mise a jour du journal de bord
</commit_message>
<xml_diff>
--- a/docs/Journal de bord.docx
+++ b/docs/Journal de bord.docx
@@ -52,7 +52,7 @@
                         <pic:cNvPicPr/>
                       </pic:nvPicPr>
                       <pic:blipFill>
-                        <a:blip r:embed="rId5" cstate="print">
+                        <a:blip r:embed="rId7" cstate="print">
                           <a:duotone>
                             <a:schemeClr val="accent1">
                               <a:shade val="45000"/>
@@ -503,7 +503,7 @@
                         <pic:cNvPicPr/>
                       </pic:nvPicPr>
                       <pic:blipFill>
-                        <a:blip r:embed="rId6" cstate="print">
+                        <a:blip r:embed="rId8" cstate="print">
                           <a:duotone>
                             <a:schemeClr val="accent1">
                               <a:shade val="45000"/>
@@ -773,15 +773,23 @@
               <w:tabs>
                 <w:tab w:val="left" w:pos="6402"/>
               </w:tabs>
-              <w:rPr>
-                <w:lang w:val="fr-FR"/>
-              </w:rPr>
-            </w:pPr>
-            <w:r>
-              <w:rPr>
-                <w:lang w:val="fr-FR"/>
-              </w:rPr>
+            </w:pPr>
+            <w:r>
               <w:t xml:space="preserve">Bilan : </w:t>
+            </w:r>
+            <w:r>
+              <w:t xml:space="preserve">On a réussi </w:t>
+            </w:r>
+            <w:proofErr w:type="gramStart"/>
+            <w:r>
+              <w:t>a</w:t>
+            </w:r>
+            <w:proofErr w:type="gramEnd"/>
+            <w:r>
+              <w:t xml:space="preserve"> termi</w:t>
+            </w:r>
+            <w:r>
+              <w:t>ner un concept et on a commencer a faire le cahier des charges</w:t>
             </w:r>
           </w:p>
         </w:tc>
@@ -963,16 +971,25 @@
             <w:gridSpan w:val="2"/>
           </w:tcPr>
           <w:p>
-            <w:pPr>
-              <w:rPr>
-                <w:lang w:val="fr-FR"/>
-              </w:rPr>
-            </w:pPr>
-            <w:r>
-              <w:rPr>
-                <w:lang w:val="fr-FR"/>
-              </w:rPr>
+            <w:r>
               <w:t>Bilan :</w:t>
+            </w:r>
+            <w:r>
+              <w:t xml:space="preserve"> </w:t>
+            </w:r>
+            <w:r>
+              <w:t>On a commencé à faire</w:t>
+            </w:r>
+            <w:r>
+              <w:t xml:space="preserve"> les maquettes, le readme et le Trello, mais on n’a pas réussi </w:t>
+            </w:r>
+            <w:proofErr w:type="gramStart"/>
+            <w:r>
+              <w:t>a</w:t>
+            </w:r>
+            <w:proofErr w:type="gramEnd"/>
+            <w:r>
+              <w:t xml:space="preserve"> les terminer</w:t>
             </w:r>
           </w:p>
         </w:tc>
@@ -1038,6 +1055,7 @@
                 <w:lang w:val="fr-FR"/>
               </w:rPr>
             </w:pPr>
+            <w:bookmarkStart w:id="0" w:name="_Hlk129673226"/>
             <w:r>
               <w:rPr>
                 <w:lang w:val="fr-FR"/>
@@ -1065,6 +1083,7 @@
           </w:p>
         </w:tc>
       </w:tr>
+      <w:bookmarkEnd w:id="0"/>
       <w:tr>
         <w:tc>
           <w:tcPr>
@@ -1128,28 +1147,942 @@
             <w:gridSpan w:val="2"/>
           </w:tcPr>
           <w:p>
-            <w:pPr>
-              <w:rPr>
-                <w:lang w:val="fr-FR"/>
-              </w:rPr>
-            </w:pPr>
-            <w:r>
-              <w:rPr>
-                <w:lang w:val="fr-FR"/>
-              </w:rPr>
+            <w:r>
               <w:t>Bilan :</w:t>
             </w:r>
+            <w:r>
+              <w:t xml:space="preserve"> On a réussi </w:t>
+            </w:r>
+            <w:proofErr w:type="gramStart"/>
+            <w:r>
+              <w:t>a</w:t>
+            </w:r>
+            <w:proofErr w:type="gramEnd"/>
+            <w:r>
+              <w:t xml:space="preserve"> termi</w:t>
+            </w:r>
+            <w:r>
+              <w:t>ner toutes les pages, mais il faut terminer encore le cahier des charges</w:t>
+            </w:r>
+          </w:p>
+        </w:tc>
+      </w:tr>
+      <w:tr>
+        <w:trPr>
+          <w:trHeight w:val="992"/>
+        </w:trPr>
+        <w:tc>
+          <w:tcPr>
+            <w:tcW w:w="9062" w:type="dxa"/>
+            <w:gridSpan w:val="2"/>
+          </w:tcPr>
+          <w:p>
+            <w:pPr>
+              <w:pStyle w:val="Titre1"/>
+              <w:jc w:val="center"/>
+              <w:rPr>
+                <w:lang w:val="fr-FR"/>
+              </w:rPr>
+            </w:pPr>
+            <w:r>
+              <w:rPr>
+                <w:lang w:val="fr-FR"/>
+              </w:rPr>
+              <w:t>13/02/2023</w:t>
+            </w:r>
+          </w:p>
+        </w:tc>
+      </w:tr>
+      <w:tr>
+        <w:trPr>
+          <w:trHeight w:val="992"/>
+        </w:trPr>
+        <w:tc>
+          <w:tcPr>
+            <w:tcW w:w="9062" w:type="dxa"/>
+            <w:gridSpan w:val="2"/>
+          </w:tcPr>
+          <w:p>
+            <w:pPr>
+              <w:pStyle w:val="Titre1"/>
+              <w:spacing w:before="0"/>
+              <w:rPr>
+                <w:rFonts w:asciiTheme="minorHAnsi" w:hAnsiTheme="minorHAnsi" w:cstheme="minorHAnsi"/>
+                <w:sz w:val="22"/>
+                <w:szCs w:val="22"/>
+                <w:lang w:val="fr-FR"/>
+              </w:rPr>
+            </w:pPr>
+            <w:r>
+              <w:rPr>
+                <w:rFonts w:asciiTheme="minorHAnsi" w:hAnsiTheme="minorHAnsi" w:cstheme="minorHAnsi"/>
+                <w:sz w:val="22"/>
+                <w:szCs w:val="22"/>
+                <w:lang w:val="fr-FR"/>
+              </w:rPr>
+              <w:t>Aujourd’hui on va commencer à coder. On va commencer par coder toutes les pages et faire la base de données</w:t>
+            </w:r>
+          </w:p>
+        </w:tc>
+      </w:tr>
+      <w:tr>
+        <w:tc>
+          <w:tcPr>
+            <w:tcW w:w="4531" w:type="dxa"/>
+          </w:tcPr>
+          <w:p>
+            <w:pPr>
+              <w:rPr>
+                <w:lang w:val="fr-FR"/>
+              </w:rPr>
+            </w:pPr>
+            <w:r>
+              <w:rPr>
+                <w:lang w:val="fr-FR"/>
+              </w:rPr>
+              <w:t>8 : 05</w:t>
+            </w:r>
+          </w:p>
+          <w:p>
+            <w:pPr>
+              <w:tabs>
+                <w:tab w:val="left" w:pos="2766"/>
+              </w:tabs>
+              <w:rPr>
+                <w:lang w:val="fr-FR"/>
+              </w:rPr>
+            </w:pPr>
+          </w:p>
+        </w:tc>
+        <w:tc>
+          <w:tcPr>
+            <w:tcW w:w="4531" w:type="dxa"/>
+          </w:tcPr>
+          <w:p>
+            <w:pPr>
+              <w:rPr>
+                <w:lang w:val="fr-FR"/>
+              </w:rPr>
+            </w:pPr>
+            <w:r>
+              <w:rPr>
+                <w:lang w:val="fr-FR"/>
+              </w:rPr>
+              <w:t xml:space="preserve">Rodrigo/Flavio – </w:t>
+            </w:r>
+            <w:r>
+              <w:rPr>
+                <w:lang w:val="fr-FR"/>
+              </w:rPr>
+              <w:t>Création du projet avec toutes les pages</w:t>
+            </w:r>
+          </w:p>
+        </w:tc>
+      </w:tr>
+      <w:tr>
+        <w:tc>
+          <w:tcPr>
+            <w:tcW w:w="4531" w:type="dxa"/>
+          </w:tcPr>
+          <w:p>
+            <w:pPr>
+              <w:rPr>
+                <w:lang w:val="fr-FR"/>
+              </w:rPr>
+            </w:pPr>
+            <w:r>
+              <w:rPr>
+                <w:lang w:val="fr-FR"/>
+              </w:rPr>
+              <w:lastRenderedPageBreak/>
+              <w:t>10 :05</w:t>
+            </w:r>
+          </w:p>
+        </w:tc>
+        <w:tc>
+          <w:tcPr>
+            <w:tcW w:w="4531" w:type="dxa"/>
+          </w:tcPr>
+          <w:p>
+            <w:pPr>
+              <w:rPr>
+                <w:lang w:val="fr-FR"/>
+              </w:rPr>
+            </w:pPr>
+            <w:r>
+              <w:rPr>
+                <w:lang w:val="fr-FR"/>
+              </w:rPr>
+              <w:t>Rodrigo – Création de la base de données</w:t>
+            </w:r>
+          </w:p>
+        </w:tc>
+      </w:tr>
+      <w:tr>
+        <w:tc>
+          <w:tcPr>
+            <w:tcW w:w="9062" w:type="dxa"/>
+            <w:gridSpan w:val="2"/>
+          </w:tcPr>
+          <w:p>
+            <w:r>
+              <w:t xml:space="preserve">Bilan : </w:t>
+            </w:r>
+            <w:r>
+              <w:t>On a créé toutes les pages du projet mais elles sont vides, on a aussi terminé la base de données</w:t>
+            </w:r>
+          </w:p>
+        </w:tc>
+      </w:tr>
+      <w:tr>
+        <w:trPr>
+          <w:trHeight w:val="992"/>
+        </w:trPr>
+        <w:tc>
+          <w:tcPr>
+            <w:tcW w:w="9062" w:type="dxa"/>
+            <w:gridSpan w:val="2"/>
+          </w:tcPr>
+          <w:p>
+            <w:pPr>
+              <w:pStyle w:val="Titre1"/>
+              <w:jc w:val="center"/>
+              <w:rPr>
+                <w:lang w:val="fr-FR"/>
+              </w:rPr>
+            </w:pPr>
+            <w:r>
+              <w:rPr>
+                <w:lang w:val="fr-FR"/>
+              </w:rPr>
+              <w:t>27</w:t>
+            </w:r>
+            <w:r>
+              <w:rPr>
+                <w:lang w:val="fr-FR"/>
+              </w:rPr>
+              <w:t>/02/2023</w:t>
+            </w:r>
+          </w:p>
+        </w:tc>
+      </w:tr>
+      <w:tr>
+        <w:trPr>
+          <w:trHeight w:val="992"/>
+        </w:trPr>
+        <w:tc>
+          <w:tcPr>
+            <w:tcW w:w="9062" w:type="dxa"/>
+            <w:gridSpan w:val="2"/>
+          </w:tcPr>
+          <w:p>
+            <w:pPr>
+              <w:rPr>
+                <w:lang w:val="fr-FR"/>
+              </w:rPr>
+            </w:pPr>
+            <w:r>
+              <w:rPr>
+                <w:lang w:val="fr-FR"/>
+              </w:rPr>
+              <w:t xml:space="preserve">On a comme objectif </w:t>
+            </w:r>
+            <w:r>
+              <w:rPr>
+                <w:lang w:val="fr-FR"/>
+              </w:rPr>
+              <w:t xml:space="preserve">continuer </w:t>
+            </w:r>
+            <w:r>
+              <w:rPr>
+                <w:lang w:val="fr-FR"/>
+              </w:rPr>
+              <w:t>à</w:t>
+            </w:r>
+            <w:r>
+              <w:rPr>
+                <w:lang w:val="fr-FR"/>
+              </w:rPr>
+              <w:t xml:space="preserve"> coder </w:t>
+            </w:r>
+            <w:r>
+              <w:rPr>
+                <w:lang w:val="fr-FR"/>
+              </w:rPr>
+              <w:t>les pages du sites. Rodrigo va commencer à coder la partie de connexion et Flavio va commencer par les différents Nav bar</w:t>
+            </w:r>
+          </w:p>
+        </w:tc>
+      </w:tr>
+      <w:tr>
+        <w:tc>
+          <w:tcPr>
+            <w:tcW w:w="4531" w:type="dxa"/>
+          </w:tcPr>
+          <w:p>
+            <w:pPr>
+              <w:rPr>
+                <w:lang w:val="fr-FR"/>
+              </w:rPr>
+            </w:pPr>
+            <w:bookmarkStart w:id="1" w:name="_Hlk129674799"/>
+            <w:r>
+              <w:rPr>
+                <w:lang w:val="fr-FR"/>
+              </w:rPr>
+              <w:t>8 :05</w:t>
+            </w:r>
+          </w:p>
+        </w:tc>
+        <w:tc>
+          <w:tcPr>
+            <w:tcW w:w="4531" w:type="dxa"/>
+          </w:tcPr>
+          <w:p>
+            <w:pPr>
+              <w:rPr>
+                <w:lang w:val="fr-FR"/>
+              </w:rPr>
+            </w:pPr>
+            <w:r>
+              <w:rPr>
+                <w:lang w:val="fr-FR"/>
+              </w:rPr>
+              <w:t>Rodrigo – Conception de la vue de la page login</w:t>
+            </w:r>
+          </w:p>
+          <w:p>
+            <w:pPr>
+              <w:rPr>
+                <w:lang w:val="fr-FR"/>
+              </w:rPr>
+            </w:pPr>
+            <w:r>
+              <w:rPr>
+                <w:lang w:val="fr-FR"/>
+              </w:rPr>
+              <w:t xml:space="preserve">Flavio – Conception de la vue des </w:t>
+            </w:r>
+            <w:proofErr w:type="spellStart"/>
+            <w:r>
+              <w:rPr>
+                <w:lang w:val="fr-FR"/>
+              </w:rPr>
+              <w:t>nav</w:t>
+            </w:r>
+            <w:proofErr w:type="spellEnd"/>
+            <w:r>
+              <w:rPr>
+                <w:lang w:val="fr-FR"/>
+              </w:rPr>
+              <w:t xml:space="preserve"> bar</w:t>
+            </w:r>
+          </w:p>
+        </w:tc>
+      </w:tr>
+      <w:bookmarkEnd w:id="1"/>
+      <w:tr>
+        <w:tc>
+          <w:tcPr>
+            <w:tcW w:w="4531" w:type="dxa"/>
+          </w:tcPr>
+          <w:p>
+            <w:pPr>
+              <w:rPr>
+                <w:lang w:val="fr-FR"/>
+              </w:rPr>
+            </w:pPr>
+            <w:r>
+              <w:rPr>
+                <w:lang w:val="fr-FR"/>
+              </w:rPr>
+              <w:t>10 :05</w:t>
+            </w:r>
+          </w:p>
+        </w:tc>
+        <w:tc>
+          <w:tcPr>
+            <w:tcW w:w="4531" w:type="dxa"/>
+          </w:tcPr>
+          <w:p>
+            <w:pPr>
+              <w:rPr>
+                <w:lang w:val="fr-FR"/>
+              </w:rPr>
+            </w:pPr>
+            <w:r>
+              <w:rPr>
+                <w:lang w:val="fr-FR"/>
+              </w:rPr>
+              <w:t xml:space="preserve">Rodrigo-Début du codage de la partie </w:t>
+            </w:r>
+            <w:proofErr w:type="spellStart"/>
+            <w:r>
+              <w:rPr>
+                <w:lang w:val="fr-FR"/>
+              </w:rPr>
+              <w:t>php</w:t>
+            </w:r>
+            <w:proofErr w:type="spellEnd"/>
+            <w:r>
+              <w:rPr>
+                <w:lang w:val="fr-FR"/>
+              </w:rPr>
+              <w:t xml:space="preserve"> de la page</w:t>
+            </w:r>
+            <w:r>
+              <w:rPr>
+                <w:lang w:val="fr-FR"/>
+              </w:rPr>
+              <w:t xml:space="preserve"> login</w:t>
+            </w:r>
+          </w:p>
+          <w:p>
+            <w:pPr>
+              <w:rPr>
+                <w:lang w:val="fr-FR"/>
+              </w:rPr>
+            </w:pPr>
+            <w:r>
+              <w:rPr>
+                <w:lang w:val="fr-FR"/>
+              </w:rPr>
+              <w:t xml:space="preserve">Flavio – Début du codage de la partie </w:t>
+            </w:r>
+            <w:proofErr w:type="spellStart"/>
+            <w:r>
+              <w:rPr>
+                <w:lang w:val="fr-FR"/>
+              </w:rPr>
+              <w:t>php</w:t>
+            </w:r>
+            <w:proofErr w:type="spellEnd"/>
+            <w:r>
+              <w:rPr>
+                <w:lang w:val="fr-FR"/>
+              </w:rPr>
+              <w:t xml:space="preserve"> de la </w:t>
+            </w:r>
+            <w:proofErr w:type="spellStart"/>
+            <w:r>
+              <w:rPr>
+                <w:lang w:val="fr-FR"/>
+              </w:rPr>
+              <w:t>nav</w:t>
+            </w:r>
+            <w:proofErr w:type="spellEnd"/>
+            <w:r>
+              <w:rPr>
+                <w:lang w:val="fr-FR"/>
+              </w:rPr>
+              <w:t xml:space="preserve"> bar</w:t>
+            </w:r>
+          </w:p>
+        </w:tc>
+      </w:tr>
+      <w:tr>
+        <w:tc>
+          <w:tcPr>
+            <w:tcW w:w="9062" w:type="dxa"/>
+            <w:gridSpan w:val="2"/>
+          </w:tcPr>
+          <w:p>
+            <w:r>
+              <w:t xml:space="preserve">Bilan : </w:t>
+            </w:r>
+            <w:r>
+              <w:t xml:space="preserve">Rodrigo J’ai réussi à terminer la page de login la semaine prochaine je vais commencer à faire la page d’inscriptions. Flavio presque terminer les </w:t>
+            </w:r>
+            <w:proofErr w:type="spellStart"/>
+            <w:r>
+              <w:t>nav</w:t>
+            </w:r>
+            <w:proofErr w:type="spellEnd"/>
+            <w:r>
+              <w:t xml:space="preserve"> bar</w:t>
+            </w:r>
+          </w:p>
+        </w:tc>
+      </w:tr>
+      <w:tr>
+        <w:trPr>
+          <w:trHeight w:val="992"/>
+        </w:trPr>
+        <w:tc>
+          <w:tcPr>
+            <w:tcW w:w="9062" w:type="dxa"/>
+            <w:gridSpan w:val="2"/>
+          </w:tcPr>
+          <w:p>
+            <w:pPr>
+              <w:pStyle w:val="Titre1"/>
+              <w:jc w:val="center"/>
+              <w:rPr>
+                <w:lang w:val="fr-FR"/>
+              </w:rPr>
+            </w:pPr>
+            <w:r>
+              <w:rPr>
+                <w:lang w:val="fr-FR"/>
+              </w:rPr>
+              <w:t>6</w:t>
+            </w:r>
+            <w:r>
+              <w:rPr>
+                <w:lang w:val="fr-FR"/>
+              </w:rPr>
+              <w:t>/02/2023</w:t>
+            </w:r>
+          </w:p>
+        </w:tc>
+      </w:tr>
+      <w:tr>
+        <w:trPr>
+          <w:trHeight w:val="992"/>
+        </w:trPr>
+        <w:tc>
+          <w:tcPr>
+            <w:tcW w:w="9062" w:type="dxa"/>
+            <w:gridSpan w:val="2"/>
+          </w:tcPr>
+          <w:p>
+            <w:pPr>
+              <w:pStyle w:val="Titre1"/>
+              <w:spacing w:before="0"/>
+              <w:rPr>
+                <w:rFonts w:asciiTheme="minorHAnsi" w:hAnsiTheme="minorHAnsi" w:cstheme="minorHAnsi"/>
+                <w:sz w:val="22"/>
+                <w:szCs w:val="22"/>
+              </w:rPr>
+            </w:pPr>
+            <w:r>
+              <w:rPr>
+                <w:rFonts w:asciiTheme="minorHAnsi" w:hAnsiTheme="minorHAnsi" w:cstheme="minorHAnsi"/>
+                <w:sz w:val="22"/>
+                <w:szCs w:val="22"/>
+              </w:rPr>
+              <w:t>On a comme objec</w:t>
+            </w:r>
+            <w:r>
+              <w:rPr>
+                <w:rFonts w:asciiTheme="minorHAnsi" w:hAnsiTheme="minorHAnsi" w:cstheme="minorHAnsi"/>
+                <w:sz w:val="22"/>
+                <w:szCs w:val="22"/>
+              </w:rPr>
+              <w:t xml:space="preserve">tif terminer la page d’inscription </w:t>
+            </w:r>
+            <w:r>
+              <w:rPr>
+                <w:rFonts w:asciiTheme="minorHAnsi" w:hAnsiTheme="minorHAnsi" w:cstheme="minorHAnsi"/>
+                <w:sz w:val="22"/>
+                <w:szCs w:val="22"/>
+              </w:rPr>
+              <w:t xml:space="preserve">et faire les </w:t>
+            </w:r>
+            <w:proofErr w:type="spellStart"/>
+            <w:r>
+              <w:rPr>
+                <w:rFonts w:asciiTheme="minorHAnsi" w:hAnsiTheme="minorHAnsi" w:cstheme="minorHAnsi"/>
+                <w:sz w:val="22"/>
+                <w:szCs w:val="22"/>
+              </w:rPr>
+              <w:t>css</w:t>
+            </w:r>
+            <w:proofErr w:type="spellEnd"/>
+            <w:r>
+              <w:rPr>
+                <w:rFonts w:asciiTheme="minorHAnsi" w:hAnsiTheme="minorHAnsi" w:cstheme="minorHAnsi"/>
+                <w:sz w:val="22"/>
+                <w:szCs w:val="22"/>
+              </w:rPr>
+              <w:t xml:space="preserve"> de quelques pages</w:t>
+            </w:r>
+          </w:p>
+        </w:tc>
+      </w:tr>
+      <w:tr>
+        <w:tc>
+          <w:tcPr>
+            <w:tcW w:w="4531" w:type="dxa"/>
+          </w:tcPr>
+          <w:p>
+            <w:pPr>
+              <w:rPr>
+                <w:lang w:val="fr-FR"/>
+              </w:rPr>
+            </w:pPr>
+            <w:r>
+              <w:rPr>
+                <w:lang w:val="fr-FR"/>
+              </w:rPr>
+              <w:t>8 :05</w:t>
+            </w:r>
+          </w:p>
+        </w:tc>
+        <w:tc>
+          <w:tcPr>
+            <w:tcW w:w="4531" w:type="dxa"/>
+          </w:tcPr>
+          <w:p>
+            <w:pPr>
+              <w:rPr>
+                <w:lang w:val="fr-FR"/>
+              </w:rPr>
+            </w:pPr>
+            <w:r>
+              <w:rPr>
+                <w:lang w:val="fr-FR"/>
+              </w:rPr>
+              <w:t xml:space="preserve">Rodrigo – Conception de la vue de la page </w:t>
+            </w:r>
+            <w:r>
+              <w:rPr>
+                <w:lang w:val="fr-FR"/>
+              </w:rPr>
+              <w:t>d’inscription</w:t>
+            </w:r>
+          </w:p>
+          <w:p>
+            <w:pPr>
+              <w:rPr>
+                <w:lang w:val="fr-FR"/>
+              </w:rPr>
+            </w:pPr>
+            <w:r>
+              <w:rPr>
+                <w:lang w:val="fr-FR"/>
+              </w:rPr>
+              <w:t xml:space="preserve">Flavio – </w:t>
+            </w:r>
+            <w:r>
+              <w:rPr>
+                <w:lang w:val="fr-FR"/>
+              </w:rPr>
+              <w:t xml:space="preserve">Continuation du codage </w:t>
+            </w:r>
+            <w:proofErr w:type="spellStart"/>
+            <w:r>
+              <w:rPr>
+                <w:lang w:val="fr-FR"/>
+              </w:rPr>
+              <w:t>php</w:t>
+            </w:r>
+            <w:proofErr w:type="spellEnd"/>
+            <w:r>
+              <w:rPr>
+                <w:lang w:val="fr-FR"/>
+              </w:rPr>
+              <w:t xml:space="preserve"> de la </w:t>
+            </w:r>
+            <w:proofErr w:type="spellStart"/>
+            <w:r>
+              <w:rPr>
+                <w:lang w:val="fr-FR"/>
+              </w:rPr>
+              <w:t>nav</w:t>
+            </w:r>
+            <w:proofErr w:type="spellEnd"/>
+            <w:r>
+              <w:rPr>
+                <w:lang w:val="fr-FR"/>
+              </w:rPr>
+              <w:t xml:space="preserve"> bar</w:t>
+            </w:r>
+          </w:p>
+        </w:tc>
+      </w:tr>
+      <w:tr>
+        <w:tc>
+          <w:tcPr>
+            <w:tcW w:w="4531" w:type="dxa"/>
+          </w:tcPr>
+          <w:p>
+            <w:pPr>
+              <w:rPr>
+                <w:lang w:val="fr-FR"/>
+              </w:rPr>
+            </w:pPr>
+            <w:r>
+              <w:rPr>
+                <w:lang w:val="fr-FR"/>
+              </w:rPr>
+              <w:t>10 :05</w:t>
+            </w:r>
+          </w:p>
+        </w:tc>
+        <w:tc>
+          <w:tcPr>
+            <w:tcW w:w="4531" w:type="dxa"/>
+          </w:tcPr>
+          <w:p>
+            <w:pPr>
+              <w:rPr>
+                <w:lang w:val="fr-FR"/>
+              </w:rPr>
+            </w:pPr>
+            <w:r>
+              <w:rPr>
+                <w:lang w:val="fr-FR"/>
+              </w:rPr>
+              <w:t xml:space="preserve">Rodrigo- </w:t>
+            </w:r>
+            <w:r>
+              <w:rPr>
+                <w:lang w:val="fr-FR"/>
+              </w:rPr>
+              <w:t xml:space="preserve">Rodrigo-Début du codage de la partie </w:t>
+            </w:r>
+            <w:proofErr w:type="spellStart"/>
+            <w:r>
+              <w:rPr>
+                <w:lang w:val="fr-FR"/>
+              </w:rPr>
+              <w:t>php</w:t>
+            </w:r>
+            <w:proofErr w:type="spellEnd"/>
+            <w:r>
+              <w:rPr>
+                <w:lang w:val="fr-FR"/>
+              </w:rPr>
+              <w:t xml:space="preserve"> de la page</w:t>
+            </w:r>
+            <w:r>
+              <w:rPr>
+                <w:lang w:val="fr-FR"/>
+              </w:rPr>
+              <w:t xml:space="preserve"> d’inscription</w:t>
+            </w:r>
+          </w:p>
+          <w:p>
+            <w:pPr>
+              <w:rPr>
+                <w:lang w:val="fr-FR"/>
+              </w:rPr>
+            </w:pPr>
+            <w:r>
+              <w:rPr>
+                <w:lang w:val="fr-FR"/>
+              </w:rPr>
+              <w:t xml:space="preserve">Flavio – </w:t>
+            </w:r>
+            <w:r>
+              <w:rPr>
+                <w:lang w:val="fr-FR"/>
+              </w:rPr>
+              <w:t>CSS de la page d’accueil et la page de connexion</w:t>
+            </w:r>
+          </w:p>
+        </w:tc>
+      </w:tr>
+      <w:tr>
+        <w:tc>
+          <w:tcPr>
+            <w:tcW w:w="9062" w:type="dxa"/>
+            <w:gridSpan w:val="2"/>
+          </w:tcPr>
+          <w:p>
+            <w:r>
+              <w:t xml:space="preserve">Bilan : </w:t>
+            </w:r>
+            <w:r>
+              <w:t xml:space="preserve">Rodrigo J’ai réussi à terminer la page </w:t>
+            </w:r>
+            <w:r>
+              <w:t xml:space="preserve">d’inscription. Flavio finalisation de la </w:t>
+            </w:r>
+            <w:proofErr w:type="spellStart"/>
+            <w:r>
+              <w:t>nav</w:t>
+            </w:r>
+            <w:proofErr w:type="spellEnd"/>
+            <w:r>
+              <w:t xml:space="preserve"> bar et début du </w:t>
+            </w:r>
+            <w:proofErr w:type="spellStart"/>
+            <w:r>
+              <w:t>css</w:t>
+            </w:r>
+            <w:proofErr w:type="spellEnd"/>
+            <w:r>
+              <w:t xml:space="preserve"> de la page d’accueil et page de connexion</w:t>
+            </w:r>
+          </w:p>
+        </w:tc>
+      </w:tr>
+      <w:tr>
+        <w:trPr>
+          <w:trHeight w:val="992"/>
+        </w:trPr>
+        <w:tc>
+          <w:tcPr>
+            <w:tcW w:w="9062" w:type="dxa"/>
+            <w:gridSpan w:val="2"/>
+          </w:tcPr>
+          <w:p>
+            <w:pPr>
+              <w:pStyle w:val="Titre1"/>
+              <w:jc w:val="center"/>
+              <w:rPr>
+                <w:lang w:val="fr-FR"/>
+              </w:rPr>
+            </w:pPr>
+            <w:r>
+              <w:rPr>
+                <w:lang w:val="fr-FR"/>
+              </w:rPr>
+              <w:t>13</w:t>
+            </w:r>
+            <w:r>
+              <w:rPr>
+                <w:lang w:val="fr-FR"/>
+              </w:rPr>
+              <w:t>/02/2023</w:t>
+            </w:r>
+          </w:p>
+        </w:tc>
+      </w:tr>
+      <w:tr>
+        <w:trPr>
+          <w:trHeight w:val="992"/>
+        </w:trPr>
+        <w:tc>
+          <w:tcPr>
+            <w:tcW w:w="9062" w:type="dxa"/>
+            <w:gridSpan w:val="2"/>
+          </w:tcPr>
+          <w:p>
+            <w:pPr>
+              <w:pStyle w:val="Titre1"/>
+              <w:spacing w:before="0"/>
+              <w:rPr>
+                <w:rFonts w:asciiTheme="minorHAnsi" w:hAnsiTheme="minorHAnsi" w:cstheme="minorHAnsi"/>
+                <w:sz w:val="22"/>
+                <w:szCs w:val="22"/>
+                <w:lang w:val="fr-FR"/>
+              </w:rPr>
+            </w:pPr>
+            <w:r>
+              <w:rPr>
+                <w:rFonts w:asciiTheme="minorHAnsi" w:hAnsiTheme="minorHAnsi" w:cstheme="minorHAnsi"/>
+                <w:sz w:val="22"/>
+                <w:szCs w:val="22"/>
+                <w:lang w:val="fr-FR"/>
+              </w:rPr>
+              <w:t>Rodrigo je vais commencer à faire la partie admin du site, Flavio va continuer à faire le style des pages</w:t>
+            </w:r>
+          </w:p>
+        </w:tc>
+      </w:tr>
+      <w:tr>
+        <w:tc>
+          <w:tcPr>
+            <w:tcW w:w="4531" w:type="dxa"/>
+          </w:tcPr>
+          <w:p>
+            <w:pPr>
+              <w:rPr>
+                <w:lang w:val="fr-FR"/>
+              </w:rPr>
+            </w:pPr>
+            <w:r>
+              <w:rPr>
+                <w:lang w:val="fr-FR"/>
+              </w:rPr>
+              <w:t>8 :05</w:t>
+            </w:r>
+          </w:p>
+        </w:tc>
+        <w:tc>
+          <w:tcPr>
+            <w:tcW w:w="4531" w:type="dxa"/>
+          </w:tcPr>
+          <w:p>
+            <w:pPr>
+              <w:rPr>
+                <w:lang w:val="fr-FR"/>
+              </w:rPr>
+            </w:pPr>
+            <w:r>
+              <w:rPr>
+                <w:lang w:val="fr-FR"/>
+              </w:rPr>
+              <w:t>Rodrigo –</w:t>
+            </w:r>
+            <w:r>
+              <w:rPr>
+                <w:lang w:val="fr-FR"/>
+              </w:rPr>
+              <w:t xml:space="preserve">Début </w:t>
+            </w:r>
+            <w:r>
+              <w:rPr>
+                <w:lang w:val="fr-FR"/>
+              </w:rPr>
+              <w:t>de la page ajouterMusique</w:t>
+            </w:r>
+          </w:p>
+          <w:p>
+            <w:pPr>
+              <w:rPr>
+                <w:lang w:val="fr-FR"/>
+              </w:rPr>
+            </w:pPr>
+            <w:r>
+              <w:rPr>
+                <w:lang w:val="fr-FR"/>
+              </w:rPr>
+              <w:t xml:space="preserve">Flavio – </w:t>
+            </w:r>
+            <w:r>
+              <w:rPr>
+                <w:lang w:val="fr-FR"/>
+              </w:rPr>
+              <w:t xml:space="preserve">Continuation du </w:t>
+            </w:r>
+            <w:r>
+              <w:rPr>
+                <w:lang w:val="fr-FR"/>
+              </w:rPr>
+              <w:t xml:space="preserve">CSS de la page d’accueil </w:t>
+            </w:r>
+          </w:p>
+        </w:tc>
+      </w:tr>
+      <w:tr>
+        <w:tc>
+          <w:tcPr>
+            <w:tcW w:w="9062" w:type="dxa"/>
+            <w:gridSpan w:val="2"/>
+          </w:tcPr>
+          <w:p>
+            <w:r>
+              <w:t xml:space="preserve">Bilan : </w:t>
+            </w:r>
+            <w:r>
+              <w:t>Rodrigo J’ai réussi à terminer la page</w:t>
+            </w:r>
+            <w:r>
+              <w:t xml:space="preserve"> ajouter musique</w:t>
+            </w:r>
+            <w:r>
+              <w:t xml:space="preserve">. Flavio </w:t>
+            </w:r>
+            <w:r>
+              <w:t xml:space="preserve">a fini le </w:t>
+            </w:r>
+            <w:proofErr w:type="spellStart"/>
+            <w:r>
+              <w:t>css</w:t>
+            </w:r>
+            <w:proofErr w:type="spellEnd"/>
+            <w:r>
+              <w:t xml:space="preserve"> de la page d’accueil</w:t>
+            </w:r>
           </w:p>
         </w:tc>
       </w:tr>
     </w:tbl>
-    <w:p>
-      <w:pPr>
-        <w:rPr>
-          <w:lang w:val="fr-FR"/>
-        </w:rPr>
-      </w:pPr>
-    </w:p>
+    <w:p/>
     <w:sectPr>
       <w:pgSz w:w="11906" w:h="16838"/>
       <w:pgMar w:top="1417" w:right="1417" w:bottom="1417" w:left="1417" w:header="708" w:footer="708" w:gutter="0"/>
@@ -1160,6 +2093,56 @@
     </w:sectPr>
   </w:body>
 </w:document>
+</file>
+
+<file path=word/endnotes.xml><?xml version="1.0" encoding="utf-8"?>
+<w:endnotes xmlns:wpc="http://schemas.microsoft.com/office/word/2010/wordprocessingCanvas" xmlns:cx="http://schemas.microsoft.com/office/drawing/2014/chartex" xmlns:cx1="http://schemas.microsoft.com/office/drawing/2015/9/8/chartex" xmlns:cx2="http://schemas.microsoft.com/office/drawing/2015/10/21/chartex" xmlns:cx3="http://schemas.microsoft.com/office/drawing/2016/5/9/chartex" xmlns:cx4="http://schemas.microsoft.com/office/drawing/2016/5/10/chartex" xmlns:cx5="http://schemas.microsoft.com/office/drawing/2016/5/11/chartex" xmlns:cx6="http://schemas.microsoft.com/office/drawing/2016/5/12/chartex" xmlns:cx7="http://schemas.microsoft.com/office/drawing/2016/5/13/chartex" xmlns:cx8="http://schemas.microsoft.com/office/drawing/2016/5/14/chartex" xmlns:mc="http://schemas.openxmlformats.org/markup-compatibility/2006" xmlns:aink="http://schemas.microsoft.com/office/drawing/2016/ink" xmlns:am3d="http://schemas.microsoft.com/office/drawing/2017/model3d" xmlns:o="urn:schemas-microsoft-com:office:office" xmlns:oel="http://schemas.microsoft.com/office/2019/extlst" xmlns:r="http://schemas.openxmlformats.org/officeDocument/2006/relationships" xmlns:m="http://schemas.openxmlformats.org/officeDocument/2006/math" xmlns:v="urn:schemas-microsoft-com:vml" xmlns:wp14="http://schemas.microsoft.com/office/word/2010/wordprocessingDrawing" xmlns:wp="http://schemas.openxmlformats.org/drawingml/2006/wordprocessingDrawing" xmlns:w10="urn:schemas-microsoft-com:office:word" xmlns:w="http://schemas.openxmlformats.org/wordprocessingml/2006/main" xmlns:w14="http://schemas.microsoft.com/office/word/2010/wordml" xmlns:w15="http://schemas.microsoft.com/office/word/2012/wordml" xmlns:w16cex="http://schemas.microsoft.com/office/word/2018/wordml/cex" xmlns:w16cid="http://schemas.microsoft.com/office/word/2016/wordml/cid" xmlns:w16="http://schemas.microsoft.com/office/word/2018/wordml" xmlns:w16sdtdh="http://schemas.microsoft.com/office/word/2020/wordml/sdtdatahash" xmlns:w16se="http://schemas.microsoft.com/office/word/2015/wordml/symex" xmlns:wpg="http://schemas.microsoft.com/office/word/2010/wordprocessingGroup" xmlns:wpi="http://schemas.microsoft.com/office/word/2010/wordprocessingInk" xmlns:wne="http://schemas.microsoft.com/office/word/2006/wordml" xmlns:wps="http://schemas.microsoft.com/office/word/2010/wordprocessingShape" mc:Ignorable="w14 w15 w16se w16cid w16 w16cex w16sdtdh wp14">
+  <w:endnote w:type="separator" w:id="-1">
+    <w:p>
+      <w:pPr>
+        <w:spacing w:after="0" w:line="240" w:lineRule="auto"/>
+      </w:pPr>
+      <w:r>
+        <w:separator/>
+      </w:r>
+    </w:p>
+  </w:endnote>
+  <w:endnote w:type="continuationSeparator" w:id="0">
+    <w:p>
+      <w:pPr>
+        <w:spacing w:after="0" w:line="240" w:lineRule="auto"/>
+      </w:pPr>
+      <w:r>
+        <w:continuationSeparator/>
+      </w:r>
+    </w:p>
+  </w:endnote>
+</w:endnotes>
+</file>
+
+<file path=word/footnotes.xml><?xml version="1.0" encoding="utf-8"?>
+<w:footnotes xmlns:wpc="http://schemas.microsoft.com/office/word/2010/wordprocessingCanvas" xmlns:cx="http://schemas.microsoft.com/office/drawing/2014/chartex" xmlns:cx1="http://schemas.microsoft.com/office/drawing/2015/9/8/chartex" xmlns:cx2="http://schemas.microsoft.com/office/drawing/2015/10/21/chartex" xmlns:cx3="http://schemas.microsoft.com/office/drawing/2016/5/9/chartex" xmlns:cx4="http://schemas.microsoft.com/office/drawing/2016/5/10/chartex" xmlns:cx5="http://schemas.microsoft.com/office/drawing/2016/5/11/chartex" xmlns:cx6="http://schemas.microsoft.com/office/drawing/2016/5/12/chartex" xmlns:cx7="http://schemas.microsoft.com/office/drawing/2016/5/13/chartex" xmlns:cx8="http://schemas.microsoft.com/office/drawing/2016/5/14/chartex" xmlns:mc="http://schemas.openxmlformats.org/markup-compatibility/2006" xmlns:aink="http://schemas.microsoft.com/office/drawing/2016/ink" xmlns:am3d="http://schemas.microsoft.com/office/drawing/2017/model3d" xmlns:o="urn:schemas-microsoft-com:office:office" xmlns:oel="http://schemas.microsoft.com/office/2019/extlst" xmlns:r="http://schemas.openxmlformats.org/officeDocument/2006/relationships" xmlns:m="http://schemas.openxmlformats.org/officeDocument/2006/math" xmlns:v="urn:schemas-microsoft-com:vml" xmlns:wp14="http://schemas.microsoft.com/office/word/2010/wordprocessingDrawing" xmlns:wp="http://schemas.openxmlformats.org/drawingml/2006/wordprocessingDrawing" xmlns:w10="urn:schemas-microsoft-com:office:word" xmlns:w="http://schemas.openxmlformats.org/wordprocessingml/2006/main" xmlns:w14="http://schemas.microsoft.com/office/word/2010/wordml" xmlns:w15="http://schemas.microsoft.com/office/word/2012/wordml" xmlns:w16cex="http://schemas.microsoft.com/office/word/2018/wordml/cex" xmlns:w16cid="http://schemas.microsoft.com/office/word/2016/wordml/cid" xmlns:w16="http://schemas.microsoft.com/office/word/2018/wordml" xmlns:w16sdtdh="http://schemas.microsoft.com/office/word/2020/wordml/sdtdatahash" xmlns:w16se="http://schemas.microsoft.com/office/word/2015/wordml/symex" xmlns:wpg="http://schemas.microsoft.com/office/word/2010/wordprocessingGroup" xmlns:wpi="http://schemas.microsoft.com/office/word/2010/wordprocessingInk" xmlns:wne="http://schemas.microsoft.com/office/word/2006/wordml" xmlns:wps="http://schemas.microsoft.com/office/word/2010/wordprocessingShape" mc:Ignorable="w14 w15 w16se w16cid w16 w16cex w16sdtdh wp14">
+  <w:footnote w:type="separator" w:id="-1">
+    <w:p>
+      <w:pPr>
+        <w:spacing w:after="0" w:line="240" w:lineRule="auto"/>
+      </w:pPr>
+      <w:r>
+        <w:separator/>
+      </w:r>
+    </w:p>
+  </w:footnote>
+  <w:footnote w:type="continuationSeparator" w:id="0">
+    <w:p>
+      <w:pPr>
+        <w:spacing w:after="0" w:line="240" w:lineRule="auto"/>
+      </w:pPr>
+      <w:r>
+        <w:continuationSeparator/>
+      </w:r>
+    </w:p>
+  </w:footnote>
+</w:footnotes>
 </file>
 
 <file path=word/styles.xml><?xml version="1.0" encoding="utf-8"?>
@@ -1560,6 +2543,7 @@
   <w:style w:type="paragraph" w:default="1" w:styleId="Normal">
     <w:name w:val="Normal"/>
     <w:qFormat/>
+    <w:rsid w:val="00C20824"/>
   </w:style>
   <w:style w:type="paragraph" w:styleId="Titre1">
     <w:name w:val="heading 1"/>
@@ -1665,6 +2649,50 @@
       <w:sz w:val="32"/>
       <w:szCs w:val="32"/>
     </w:rPr>
+  </w:style>
+  <w:style w:type="paragraph" w:styleId="En-tte">
+    <w:name w:val="header"/>
+    <w:basedOn w:val="Normal"/>
+    <w:link w:val="En-tteCar"/>
+    <w:uiPriority w:val="99"/>
+    <w:unhideWhenUsed/>
+    <w:rsid w:val="00E6621A"/>
+    <w:pPr>
+      <w:tabs>
+        <w:tab w:val="center" w:pos="4536"/>
+        <w:tab w:val="right" w:pos="9072"/>
+      </w:tabs>
+      <w:spacing w:after="0" w:line="240" w:lineRule="auto"/>
+    </w:pPr>
+  </w:style>
+  <w:style w:type="character" w:customStyle="1" w:styleId="En-tteCar">
+    <w:name w:val="En-tête Car"/>
+    <w:basedOn w:val="Policepardfaut"/>
+    <w:link w:val="En-tte"/>
+    <w:uiPriority w:val="99"/>
+    <w:rsid w:val="00E6621A"/>
+  </w:style>
+  <w:style w:type="paragraph" w:styleId="Pieddepage">
+    <w:name w:val="footer"/>
+    <w:basedOn w:val="Normal"/>
+    <w:link w:val="PieddepageCar"/>
+    <w:uiPriority w:val="99"/>
+    <w:unhideWhenUsed/>
+    <w:rsid w:val="00E6621A"/>
+    <w:pPr>
+      <w:tabs>
+        <w:tab w:val="center" w:pos="4536"/>
+        <w:tab w:val="right" w:pos="9072"/>
+      </w:tabs>
+      <w:spacing w:after="0" w:line="240" w:lineRule="auto"/>
+    </w:pPr>
+  </w:style>
+  <w:style w:type="character" w:customStyle="1" w:styleId="PieddepageCar">
+    <w:name w:val="Pied de page Car"/>
+    <w:basedOn w:val="Policepardfaut"/>
+    <w:link w:val="Pieddepage"/>
+    <w:uiPriority w:val="99"/>
+    <w:rsid w:val="00E6621A"/>
   </w:style>
 </w:styles>
 </file>

</xml_diff>